<commit_message>
Updated index.html and Assignemnt 7 added
</commit_message>
<xml_diff>
--- a/module_5/HTML-DB-5.docx
+++ b/module_5/HTML-DB-5.docx
@@ -39,7 +39,12 @@
       <w:r>
         <w:t>I have always been fascinated with talented musicians of any instrument. They play without much thought as to what they are doing, and it is as if something invisible just guides them through the music. Everyone has to start off somewhere, but as repetition takes hold our brains tend to transition into automatic patterns. In fact, as I write this my fingers just seem to smash the keyboard lol. It is important to keep in mind that designing things or experiences that help facilitate this concept can come at the cost of use errors as the book explains. What may be quick to complete just may be not quick to fix if a major error takes place. It would be important to make sure with the design that errors can be mitigated as best as possible.</w:t>
       </w:r>
+      <w:r>
+        <w:t xml:space="preserve"> I think of logging into my phone with the passcode. Imagine if it locked you out if you made one mistake. </w:t>
+      </w:r>
     </w:p>
+    <w:p/>
+    <w:p/>
     <w:sectPr>
       <w:pgSz w:w="12240" w:h="15840"/>
       <w:pgMar w:top="1440" w:right="1440" w:bottom="1440" w:left="1440" w:header="720" w:footer="720" w:gutter="0"/>

</xml_diff>